<commit_message>
adding some sample sizes...
</commit_message>
<xml_diff>
--- a/KinematicsMS/JEB to do list.docx
+++ b/KinematicsMS/JEB to do list.docx
@@ -1,6 +1,6 @@
 
 <file path=word/document.xml><?xml version="1.0" encoding="utf-8"?>
-<w:document xmlns:wpc="http://schemas.microsoft.com/office/word/2010/wordprocessingCanvas" xmlns:cx="http://schemas.microsoft.com/office/drawing/2014/chartex" xmlns:cx1="http://schemas.microsoft.com/office/drawing/2015/9/8/chartex" xmlns:cx2="http://schemas.microsoft.com/office/drawing/2015/10/21/chartex" xmlns:cx3="http://schemas.microsoft.com/office/drawing/2016/5/9/chartex" xmlns:cx4="http://schemas.microsoft.com/office/drawing/2016/5/10/chartex" xmlns:cx5="http://schemas.microsoft.com/office/drawing/2016/5/11/chartex" xmlns:cx6="http://schemas.microsoft.com/office/drawing/2016/5/12/chartex" xmlns:cx7="http://schemas.microsoft.com/office/drawing/2016/5/13/chartex" xmlns:cx8="http://schemas.microsoft.com/office/drawing/2016/5/14/chartex" xmlns:mc="http://schemas.openxmlformats.org/markup-compatibility/2006" xmlns:aink="http://schemas.microsoft.com/office/drawing/2016/ink" xmlns:am3d="http://schemas.microsoft.com/office/drawing/2017/model3d" xmlns:o="urn:schemas-microsoft-com:office:office" xmlns:r="http://schemas.openxmlformats.org/officeDocument/2006/relationships" xmlns:m="http://schemas.openxmlformats.org/officeDocument/2006/math" xmlns:v="urn:schemas-microsoft-com:vml" xmlns:wp14="http://schemas.microsoft.com/office/word/2010/wordprocessingDrawing" xmlns:wp="http://schemas.openxmlformats.org/drawingml/2006/wordprocessingDrawing" xmlns:w10="urn:schemas-microsoft-com:office:word" xmlns:w="http://schemas.openxmlformats.org/wordprocessingml/2006/main" xmlns:w14="http://schemas.microsoft.com/office/word/2010/wordml" xmlns:w15="http://schemas.microsoft.com/office/word/2012/wordml" xmlns:w16cid="http://schemas.microsoft.com/office/word/2016/wordml/cid" xmlns:w16se="http://schemas.microsoft.com/office/word/2015/wordml/symex" xmlns:wpg="http://schemas.microsoft.com/office/word/2010/wordprocessingGroup" xmlns:wpi="http://schemas.microsoft.com/office/word/2010/wordprocessingInk" xmlns:wne="http://schemas.microsoft.com/office/word/2006/wordml" xmlns:wps="http://schemas.microsoft.com/office/word/2010/wordprocessingShape" mc:Ignorable="w14 w15 w16se w16cid wp14">
+<w:document xmlns:wpc="http://schemas.microsoft.com/office/word/2010/wordprocessingCanvas" xmlns:cx="http://schemas.microsoft.com/office/drawing/2014/chartex" xmlns:cx1="http://schemas.microsoft.com/office/drawing/2015/9/8/chartex" xmlns:cx2="http://schemas.microsoft.com/office/drawing/2015/10/21/chartex" xmlns:cx3="http://schemas.microsoft.com/office/drawing/2016/5/9/chartex" xmlns:cx4="http://schemas.microsoft.com/office/drawing/2016/5/10/chartex" xmlns:cx5="http://schemas.microsoft.com/office/drawing/2016/5/11/chartex" xmlns:cx6="http://schemas.microsoft.com/office/drawing/2016/5/12/chartex" xmlns:cx7="http://schemas.microsoft.com/office/drawing/2016/5/13/chartex" xmlns:cx8="http://schemas.microsoft.com/office/drawing/2016/5/14/chartex" xmlns:mc="http://schemas.openxmlformats.org/markup-compatibility/2006" xmlns:aink="http://schemas.microsoft.com/office/drawing/2016/ink" xmlns:am3d="http://schemas.microsoft.com/office/drawing/2017/model3d" xmlns:o="urn:schemas-microsoft-com:office:office" xmlns:oel="http://schemas.microsoft.com/office/2019/extlst" xmlns:r="http://schemas.openxmlformats.org/officeDocument/2006/relationships" xmlns:m="http://schemas.openxmlformats.org/officeDocument/2006/math" xmlns:v="urn:schemas-microsoft-com:vml" xmlns:wp14="http://schemas.microsoft.com/office/word/2010/wordprocessingDrawing" xmlns:wp="http://schemas.openxmlformats.org/drawingml/2006/wordprocessingDrawing" xmlns:w10="urn:schemas-microsoft-com:office:word" xmlns:w="http://schemas.openxmlformats.org/wordprocessingml/2006/main" xmlns:w14="http://schemas.microsoft.com/office/word/2010/wordml" xmlns:w15="http://schemas.microsoft.com/office/word/2012/wordml" xmlns:w16cex="http://schemas.microsoft.com/office/word/2018/wordml/cex" xmlns:w16cid="http://schemas.microsoft.com/office/word/2016/wordml/cid" xmlns:w16="http://schemas.microsoft.com/office/word/2018/wordml" xmlns:w16du="http://schemas.microsoft.com/office/word/2023/wordml/word16du" xmlns:w16sdtdh="http://schemas.microsoft.com/office/word/2020/wordml/sdtdatahash" xmlns:w16se="http://schemas.microsoft.com/office/word/2015/wordml/symex" xmlns:wpg="http://schemas.microsoft.com/office/word/2010/wordprocessingGroup" xmlns:wpi="http://schemas.microsoft.com/office/word/2010/wordprocessingInk" xmlns:wne="http://schemas.microsoft.com/office/word/2006/wordml" xmlns:wps="http://schemas.microsoft.com/office/word/2010/wordprocessingShape" mc:Ignorable="w14 w15 w16se w16cid w16 w16cex w16sdtdh w16du wp14">
   <w:body>
     <w:p>
       <w:r>
@@ -19,7 +19,7 @@
           <w:noProof/>
         </w:rPr>
         <w:drawing>
-          <wp:inline distT="0" distB="0" distL="0" distR="0">
+          <wp:inline distT="0" distB="0" distL="0" distR="0" wp14:anchorId="63E8E3C8" wp14:editId="787763B8">
             <wp:extent cx="763009" cy="1137585"/>
             <wp:effectExtent l="0" t="0" r="0" b="5715"/>
             <wp:docPr id="1" name="Picture 1"/>
@@ -69,81 +69,166 @@
       </w:r>
     </w:p>
     <w:p>
-      <w:r>
+      <w:pPr>
+        <w:rPr>
+          <w:color w:val="70AD47" w:themeColor="accent6"/>
+        </w:rPr>
+      </w:pPr>
+      <w:r>
+        <w:rPr>
+          <w:color w:val="70AD47" w:themeColor="accent6"/>
+        </w:rPr>
         <w:t>Also, h</w:t>
       </w:r>
       <w:r>
+        <w:rPr>
+          <w:color w:val="70AD47" w:themeColor="accent6"/>
+        </w:rPr>
         <w:t>aving a naming convention</w:t>
       </w:r>
       <w:r>
+        <w:rPr>
+          <w:color w:val="70AD47" w:themeColor="accent6"/>
+        </w:rPr>
         <w:t xml:space="preserve"> for sample sizes</w:t>
       </w:r>
       <w:r>
+        <w:rPr>
+          <w:color w:val="70AD47" w:themeColor="accent6"/>
+        </w:rPr>
         <w:t xml:space="preserve"> throughout would help make things clearer to reader.  </w:t>
       </w:r>
       <w:r>
+        <w:rPr>
+          <w:color w:val="70AD47" w:themeColor="accent6"/>
+        </w:rPr>
         <w:t>F</w:t>
       </w:r>
       <w:r>
+        <w:rPr>
+          <w:color w:val="70AD47" w:themeColor="accent6"/>
+        </w:rPr>
         <w:t>or example, numbers of specimens could be N and numbers of measurements could be n.  This could be noted in the column headers in Table S1.</w:t>
       </w:r>
     </w:p>
     <w:p>
-      <w:r>
+      <w:pPr>
+        <w:rPr>
+          <w:color w:val="70AD47" w:themeColor="accent6"/>
+        </w:rPr>
+      </w:pPr>
+      <w:r>
+        <w:rPr>
+          <w:color w:val="70AD47" w:themeColor="accent6"/>
+        </w:rPr>
         <w:t xml:space="preserve">All regression equations should be included in the text (or on the plots).  </w:t>
       </w:r>
     </w:p>
     <w:p>
       <w:r>
+        <w:rPr>
+          <w:color w:val="70AD47" w:themeColor="accent6"/>
+        </w:rPr>
         <w:t xml:space="preserve">If a regression is not significant, </w:t>
       </w:r>
       <w:r>
-        <w:t xml:space="preserve">e.g. Fig. 5B, the convention is to not include a regression line on the plot (even if R will let you do it). </w:t>
+        <w:rPr>
+          <w:color w:val="70AD47" w:themeColor="accent6"/>
+        </w:rPr>
+        <w:t>e.g. Fig. 5B, the convention is to not include a regression line on the plot (even if R will let you do it).</w:t>
+      </w:r>
+      <w:r>
+        <w:t xml:space="preserve"> </w:t>
       </w:r>
     </w:p>
     <w:p>
       <w:r>
+        <w:rPr>
+          <w:color w:val="70AD47" w:themeColor="accent6"/>
+        </w:rPr>
         <w:t xml:space="preserve">I think we need to </w:t>
       </w:r>
       <w:r>
+        <w:rPr>
+          <w:color w:val="70AD47" w:themeColor="accent6"/>
+        </w:rPr>
         <w:t>omit</w:t>
       </w:r>
       <w:r>
-        <w:t xml:space="preserve"> Helical from all ANOVAs and omit Oblique from swimming speed ANOVAs because of low sample size (1 or 2).  Can still include in plots just omit from </w:t>
+        <w:rPr>
+          <w:color w:val="70AD47" w:themeColor="accent6"/>
+        </w:rPr>
+        <w:t xml:space="preserve"> Helical from all ANOVAs and omit Oblique from swimming speed ANOVAs because of low sample size (1 or 2).  Can still include in plots </w:t>
+      </w:r>
+      <w:r>
+        <w:rPr>
+          <w:color w:val="70AD47" w:themeColor="accent6"/>
+        </w:rPr>
+        <w:t xml:space="preserve">just omit from </w:t>
       </w:r>
       <w:proofErr w:type="spellStart"/>
       <w:r>
+        <w:rPr>
+          <w:color w:val="70AD47" w:themeColor="accent6"/>
+        </w:rPr>
         <w:t>posthoc</w:t>
       </w:r>
       <w:proofErr w:type="spellEnd"/>
       <w:r>
+        <w:rPr>
+          <w:color w:val="70AD47" w:themeColor="accent6"/>
+        </w:rPr>
         <w:t xml:space="preserve"> </w:t>
       </w:r>
       <w:proofErr w:type="spellStart"/>
       <w:r>
+        <w:rPr>
+          <w:color w:val="70AD47" w:themeColor="accent6"/>
+        </w:rPr>
         <w:t>Tukeys</w:t>
       </w:r>
       <w:proofErr w:type="spellEnd"/>
       <w:r>
+        <w:rPr>
+          <w:color w:val="70AD47" w:themeColor="accent6"/>
+        </w:rPr>
         <w:t xml:space="preserve"> in Table S2.</w:t>
       </w:r>
     </w:p>
     <w:p>
       <w:r>
-        <w:t xml:space="preserve">Add jitter/individual points to all plots that don’t have them, e.g. Fig. 3 all panels, Fig. 7A </w:t>
+        <w:rPr>
+          <w:color w:val="70AD47" w:themeColor="accent6"/>
+        </w:rPr>
+        <w:t xml:space="preserve">Add jitter/individual points to all plots that don’t have them, e.g. Fig. 3 all panels, </w:t>
+      </w:r>
+      <w:r>
+        <w:t xml:space="preserve">Fig. 7A </w:t>
       </w:r>
     </w:p>
     <w:p>
       <w:r>
-        <w:t>Update y-axis label in Fig. 5A</w:t>
+        <w:t xml:space="preserve">Update y-axis label in Fig. </w:t>
+      </w:r>
+      <w:r>
+        <w:t>4</w:t>
+      </w:r>
+      <w:r>
+        <w:t>A</w:t>
       </w:r>
       <w:r>
         <w:t>, Fig. 7B</w:t>
       </w:r>
-      <w:bookmarkStart w:id="0" w:name="_GoBack"/>
-      <w:bookmarkEnd w:id="0"/>
-      <w:r>
-        <w:t xml:space="preserve"> to say “zooid lengths/pulse” instead of “zooids/pulse”.  Also Fig. S1B, S3D.</w:t>
+      <w:r>
+        <w:t xml:space="preserve"> to </w:t>
+      </w:r>
+      <w:proofErr w:type="gramStart"/>
+      <w:r>
+        <w:t>say</w:t>
+      </w:r>
+      <w:proofErr w:type="gramEnd"/>
+      <w:r>
+        <w:t xml:space="preserve"> “zooid lengths/pulse” instead of “zooids/pulse”.  Also Fig. S1B, S3D.</w:t>
       </w:r>
     </w:p>
     <w:p/>
@@ -159,7 +244,7 @@
 </file>
 
 <file path=word/styles.xml><?xml version="1.0" encoding="utf-8"?>
-<w:styles xmlns:mc="http://schemas.openxmlformats.org/markup-compatibility/2006" xmlns:r="http://schemas.openxmlformats.org/officeDocument/2006/relationships" xmlns:w="http://schemas.openxmlformats.org/wordprocessingml/2006/main" xmlns:w14="http://schemas.microsoft.com/office/word/2010/wordml" xmlns:w15="http://schemas.microsoft.com/office/word/2012/wordml" xmlns:w16cid="http://schemas.microsoft.com/office/word/2016/wordml/cid" xmlns:w16se="http://schemas.microsoft.com/office/word/2015/wordml/symex" mc:Ignorable="w14 w15 w16se w16cid">
+<w:styles xmlns:mc="http://schemas.openxmlformats.org/markup-compatibility/2006" xmlns:r="http://schemas.openxmlformats.org/officeDocument/2006/relationships" xmlns:w="http://schemas.openxmlformats.org/wordprocessingml/2006/main" xmlns:w14="http://schemas.microsoft.com/office/word/2010/wordml" xmlns:w15="http://schemas.microsoft.com/office/word/2012/wordml" xmlns:w16cex="http://schemas.microsoft.com/office/word/2018/wordml/cex" xmlns:w16cid="http://schemas.microsoft.com/office/word/2016/wordml/cid" xmlns:w16="http://schemas.microsoft.com/office/word/2018/wordml" xmlns:w16du="http://schemas.microsoft.com/office/word/2023/wordml/word16du" xmlns:w16sdtdh="http://schemas.microsoft.com/office/word/2020/wordml/sdtdatahash" xmlns:w16se="http://schemas.microsoft.com/office/word/2015/wordml/symex" mc:Ignorable="w14 w15 w16se w16cid w16 w16cex w16sdtdh w16du">
   <w:docDefaults>
     <w:rPrDefault>
       <w:rPr>
@@ -175,7 +260,7 @@
       </w:pPr>
     </w:pPrDefault>
   </w:docDefaults>
-  <w:latentStyles w:defLockedState="0" w:defUIPriority="99" w:defSemiHidden="0" w:defUnhideWhenUsed="0" w:defQFormat="0" w:count="375">
+  <w:latentStyles w:defLockedState="0" w:defUIPriority="99" w:defSemiHidden="0" w:defUnhideWhenUsed="0" w:defQFormat="0" w:count="376">
     <w:lsdException w:name="Normal" w:uiPriority="0" w:qFormat="1"/>
     <w:lsdException w:name="heading 1" w:uiPriority="9" w:qFormat="1"/>
     <w:lsdException w:name="heading 2" w:semiHidden="1" w:uiPriority="9" w:unhideWhenUsed="1" w:qFormat="1"/>
@@ -551,6 +636,7 @@
     <w:lsdException w:name="Smart Hyperlink" w:semiHidden="1" w:unhideWhenUsed="1"/>
     <w:lsdException w:name="Hashtag" w:semiHidden="1" w:unhideWhenUsed="1"/>
     <w:lsdException w:name="Unresolved Mention" w:semiHidden="1" w:unhideWhenUsed="1"/>
+    <w:lsdException w:name="Smart Link" w:semiHidden="1" w:unhideWhenUsed="1"/>
   </w:latentStyles>
   <w:style w:type="paragraph" w:default="1" w:styleId="Normal">
     <w:name w:val="Normal"/>

</xml_diff>

<commit_message>
adding some more sample sizes...
</commit_message>
<xml_diff>
--- a/KinematicsMS/JEB to do list.docx
+++ b/KinematicsMS/JEB to do list.docx
@@ -3,13 +3,27 @@
 <w:document xmlns:wpc="http://schemas.microsoft.com/office/word/2010/wordprocessingCanvas" xmlns:cx="http://schemas.microsoft.com/office/drawing/2014/chartex" xmlns:cx1="http://schemas.microsoft.com/office/drawing/2015/9/8/chartex" xmlns:cx2="http://schemas.microsoft.com/office/drawing/2015/10/21/chartex" xmlns:cx3="http://schemas.microsoft.com/office/drawing/2016/5/9/chartex" xmlns:cx4="http://schemas.microsoft.com/office/drawing/2016/5/10/chartex" xmlns:cx5="http://schemas.microsoft.com/office/drawing/2016/5/11/chartex" xmlns:cx6="http://schemas.microsoft.com/office/drawing/2016/5/12/chartex" xmlns:cx7="http://schemas.microsoft.com/office/drawing/2016/5/13/chartex" xmlns:cx8="http://schemas.microsoft.com/office/drawing/2016/5/14/chartex" xmlns:mc="http://schemas.openxmlformats.org/markup-compatibility/2006" xmlns:aink="http://schemas.microsoft.com/office/drawing/2016/ink" xmlns:am3d="http://schemas.microsoft.com/office/drawing/2017/model3d" xmlns:o="urn:schemas-microsoft-com:office:office" xmlns:oel="http://schemas.microsoft.com/office/2019/extlst" xmlns:r="http://schemas.openxmlformats.org/officeDocument/2006/relationships" xmlns:m="http://schemas.openxmlformats.org/officeDocument/2006/math" xmlns:v="urn:schemas-microsoft-com:vml" xmlns:wp14="http://schemas.microsoft.com/office/word/2010/wordprocessingDrawing" xmlns:wp="http://schemas.openxmlformats.org/drawingml/2006/wordprocessingDrawing" xmlns:w10="urn:schemas-microsoft-com:office:word" xmlns:w="http://schemas.openxmlformats.org/wordprocessingml/2006/main" xmlns:w14="http://schemas.microsoft.com/office/word/2010/wordml" xmlns:w15="http://schemas.microsoft.com/office/word/2012/wordml" xmlns:w16cex="http://schemas.microsoft.com/office/word/2018/wordml/cex" xmlns:w16cid="http://schemas.microsoft.com/office/word/2016/wordml/cid" xmlns:w16="http://schemas.microsoft.com/office/word/2018/wordml" xmlns:w16du="http://schemas.microsoft.com/office/word/2023/wordml/word16du" xmlns:w16sdtdh="http://schemas.microsoft.com/office/word/2020/wordml/sdtdatahash" xmlns:w16se="http://schemas.microsoft.com/office/word/2015/wordml/symex" xmlns:wpg="http://schemas.microsoft.com/office/word/2010/wordprocessingGroup" xmlns:wpi="http://schemas.microsoft.com/office/word/2010/wordprocessingInk" xmlns:wne="http://schemas.microsoft.com/office/word/2006/wordml" xmlns:wps="http://schemas.microsoft.com/office/word/2010/wordprocessingShape" mc:Ignorable="w14 w15 w16se w16cid w16 w16cex w16sdtdh w16du wp14">
   <w:body>
     <w:p>
-      <w:r>
+      <w:pPr>
+        <w:rPr>
+          <w:color w:val="70AD47" w:themeColor="accent6"/>
+        </w:rPr>
+      </w:pPr>
+      <w:r>
+        <w:rPr>
+          <w:color w:val="70AD47" w:themeColor="accent6"/>
+        </w:rPr>
         <w:t>I think it would help to a</w:t>
       </w:r>
       <w:r>
+        <w:rPr>
+          <w:color w:val="70AD47" w:themeColor="accent6"/>
+        </w:rPr>
         <w:t>dd sample sizes to all legends</w:t>
       </w:r>
       <w:r>
+        <w:rPr>
+          <w:color w:val="70AD47" w:themeColor="accent6"/>
+        </w:rPr>
         <w:t xml:space="preserve"> (see example below)—I think this might be the most streamlined way to add the info. to the main document (Figs 3-7 and also S1-3)</w:t>
       </w:r>
     </w:p>
@@ -207,28 +221,60 @@
       </w:r>
     </w:p>
     <w:p>
-      <w:r>
+      <w:pPr>
+        <w:rPr>
+          <w:color w:val="70AD47" w:themeColor="accent6"/>
+        </w:rPr>
+      </w:pPr>
+      <w:r>
+        <w:rPr>
+          <w:color w:val="5B9BD5" w:themeColor="accent5"/>
+        </w:rPr>
         <w:t xml:space="preserve">Update y-axis label in Fig. </w:t>
       </w:r>
       <w:r>
+        <w:rPr>
+          <w:color w:val="5B9BD5" w:themeColor="accent5"/>
+        </w:rPr>
         <w:t>4</w:t>
       </w:r>
       <w:r>
+        <w:rPr>
+          <w:color w:val="5B9BD5" w:themeColor="accent5"/>
+        </w:rPr>
         <w:t>A</w:t>
       </w:r>
       <w:r>
+        <w:rPr>
+          <w:color w:val="5B9BD5" w:themeColor="accent5"/>
+        </w:rPr>
         <w:t>, Fig. 7B</w:t>
       </w:r>
       <w:r>
+        <w:rPr>
+          <w:color w:val="5B9BD5" w:themeColor="accent5"/>
+        </w:rPr>
         <w:t xml:space="preserve"> to </w:t>
       </w:r>
       <w:proofErr w:type="gramStart"/>
       <w:r>
+        <w:rPr>
+          <w:color w:val="5B9BD5" w:themeColor="accent5"/>
+        </w:rPr>
         <w:t>say</w:t>
       </w:r>
       <w:proofErr w:type="gramEnd"/>
       <w:r>
-        <w:t xml:space="preserve"> “zooid lengths/pulse” instead of “zooids/pulse”.  Also Fig. S1B, S3D.</w:t>
+        <w:rPr>
+          <w:color w:val="5B9BD5" w:themeColor="accent5"/>
+        </w:rPr>
+        <w:t xml:space="preserve"> “zooid lengths/pulse” instead of “zooids/pulse”</w:t>
+      </w:r>
+      <w:r>
+        <w:rPr>
+          <w:color w:val="70AD47" w:themeColor="accent6"/>
+        </w:rPr>
+        <w:t>.  Also Fig. S1B, S3D.</w:t>
       </w:r>
     </w:p>
     <w:p/>

</xml_diff>

<commit_message>
fixed Fig7A mean points FINALLY
</commit_message>
<xml_diff>
--- a/KinematicsMS/JEB to do list.docx
+++ b/KinematicsMS/JEB to do list.docx
@@ -214,10 +214,13 @@
         <w:rPr>
           <w:color w:val="70AD47" w:themeColor="accent6"/>
         </w:rPr>
-        <w:t xml:space="preserve">Add jitter/individual points to all plots that don’t have them, e.g. Fig. 3 all panels, </w:t>
-      </w:r>
-      <w:r>
-        <w:t xml:space="preserve">Fig. 7A </w:t>
+        <w:t>Add jitter/individual points to all plots that don’t have them, e.g. Fig. 3 all panels</w:t>
+      </w:r>
+      <w:r>
+        <w:rPr>
+          <w:color w:val="70AD47" w:themeColor="accent6"/>
+        </w:rPr>
+        <w:t xml:space="preserve">, Fig. 7A </w:t>
       </w:r>
     </w:p>
     <w:p>

</xml_diff>